<commit_message>
updated 2.4 and added most of 2.5
</commit_message>
<xml_diff>
--- a/Dry.docx
+++ b/Dry.docx
@@ -75,7 +75,7 @@
                     <pic:cNvPicPr/>
                   </pic:nvPicPr>
                   <pic:blipFill>
-                    <a:blip r:embed="rId4"/>
+                    <a:blip r:embed="rId7"/>
                     <a:stretch>
                       <a:fillRect/>
                     </a:stretch>
@@ -194,7 +194,7 @@
                     <pic:cNvPicPr/>
                   </pic:nvPicPr>
                   <pic:blipFill>
-                    <a:blip r:embed="rId5"/>
+                    <a:blip r:embed="rId8"/>
                     <a:stretch>
                       <a:fillRect/>
                     </a:stretch>
@@ -1431,26 +1431,22 @@
       </w:pPr>
       <w:r>
         <w:rPr>
-          <w:rFonts w:cs="Arial"/>
           <w:noProof/>
-          <w:sz w:val="24"/>
-          <w:szCs w:val="24"/>
-          <w:rtl/>
         </w:rPr>
         <w:lastRenderedPageBreak/>
         <w:drawing>
-          <wp:anchor distT="0" distB="0" distL="114300" distR="114300" simplePos="0" relativeHeight="251658240" behindDoc="0" locked="0" layoutInCell="1" allowOverlap="1" wp14:anchorId="35BC5582" wp14:editId="5D618D1E">
+          <wp:anchor distT="0" distB="0" distL="114300" distR="114300" simplePos="0" relativeHeight="251658240" behindDoc="0" locked="0" layoutInCell="1" allowOverlap="1" wp14:anchorId="0C918E35" wp14:editId="6F61A551">
             <wp:simplePos x="0" y="0"/>
             <wp:positionH relativeFrom="page">
               <wp:align>right</wp:align>
             </wp:positionH>
             <wp:positionV relativeFrom="paragraph">
-              <wp:posOffset>323850</wp:posOffset>
+              <wp:posOffset>180975</wp:posOffset>
             </wp:positionV>
-            <wp:extent cx="7753350" cy="4962525"/>
-            <wp:effectExtent l="0" t="0" r="0" b="9525"/>
+            <wp:extent cx="7743825" cy="5276850"/>
+            <wp:effectExtent l="0" t="0" r="9525" b="0"/>
             <wp:wrapSquare wrapText="bothSides"/>
-            <wp:docPr id="3" name="תמונה 3" descr="C:\Users\user\Desktop\technion\Digital_Simulations\Sim2\2.4.PNG"/>
+            <wp:docPr id="4" name="תמונה 4"/>
             <wp:cNvGraphicFramePr>
               <a:graphicFrameLocks xmlns:a="http://schemas.openxmlformats.org/drawingml/2006/main" noChangeAspect="1"/>
             </wp:cNvGraphicFramePr>
@@ -1458,36 +1454,29 @@
               <a:graphicData uri="http://schemas.openxmlformats.org/drawingml/2006/picture">
                 <pic:pic xmlns:pic="http://schemas.openxmlformats.org/drawingml/2006/picture">
                   <pic:nvPicPr>
-                    <pic:cNvPr id="0" name="Picture 1" descr="C:\Users\user\Desktop\technion\Digital_Simulations\Sim2\2.4.PNG"/>
-                    <pic:cNvPicPr>
-                      <a:picLocks noChangeAspect="1" noChangeArrowheads="1"/>
-                    </pic:cNvPicPr>
+                    <pic:cNvPr id="1" name=""/>
+                    <pic:cNvPicPr/>
                   </pic:nvPicPr>
                   <pic:blipFill>
-                    <a:blip r:embed="rId6" cstate="print">
+                    <a:blip r:embed="rId9" cstate="print">
                       <a:extLst>
                         <a:ext uri="{28A0092B-C50C-407E-A947-70E740481C1C}">
                           <a14:useLocalDpi xmlns:a14="http://schemas.microsoft.com/office/drawing/2010/main" val="0"/>
                         </a:ext>
                       </a:extLst>
                     </a:blip>
-                    <a:srcRect/>
                     <a:stretch>
                       <a:fillRect/>
                     </a:stretch>
                   </pic:blipFill>
-                  <pic:spPr bwMode="auto">
+                  <pic:spPr>
                     <a:xfrm>
                       <a:off x="0" y="0"/>
-                      <a:ext cx="7753350" cy="4962525"/>
+                      <a:ext cx="7743825" cy="5276850"/>
                     </a:xfrm>
                     <a:prstGeom prst="rect">
                       <a:avLst/>
                     </a:prstGeom>
-                    <a:noFill/>
-                    <a:ln>
-                      <a:noFill/>
-                    </a:ln>
                   </pic:spPr>
                 </pic:pic>
               </a:graphicData>
@@ -1503,10 +1492,8 @@
       </w:r>
       <w:r>
         <w:rPr>
-          <w:rFonts w:hint="cs"/>
-          <w:sz w:val="24"/>
-          <w:szCs w:val="24"/>
-          <w:rtl/>
+          <w:sz w:val="24"/>
+          <w:szCs w:val="24"/>
         </w:rPr>
         <w:t>2.4</w:t>
       </w:r>
@@ -1515,20 +1502,37 @@
       <w:pPr>
         <w:bidi/>
         <w:rPr>
-          <w:rFonts w:hint="cs"/>
-          <w:sz w:val="24"/>
-          <w:szCs w:val="24"/>
-          <w:rtl/>
-        </w:rPr>
-      </w:pPr>
-      <w:r>
-        <w:rPr>
-          <w:rFonts w:hint="cs"/>
-          <w:sz w:val="24"/>
-          <w:szCs w:val="24"/>
-          <w:rtl/>
-        </w:rPr>
-        <w:t>החישוב מתבצע בתוך 12 פקודות, לא כולל אתחול ו</w:t>
+          <w:sz w:val="24"/>
+          <w:szCs w:val="24"/>
+          <w:rtl/>
+        </w:rPr>
+      </w:pPr>
+      <w:r>
+        <w:rPr>
+          <w:rFonts w:hint="cs"/>
+          <w:sz w:val="24"/>
+          <w:szCs w:val="24"/>
+          <w:rtl/>
+        </w:rPr>
+        <w:t>החישוב מתבצע בתוך 1</w:t>
+      </w:r>
+      <w:r>
+        <w:rPr>
+          <w:rFonts w:hint="cs"/>
+          <w:sz w:val="24"/>
+          <w:szCs w:val="24"/>
+          <w:rtl/>
+        </w:rPr>
+        <w:t>1</w:t>
+      </w:r>
+      <w:r>
+        <w:rPr>
+          <w:rFonts w:hint="cs"/>
+          <w:sz w:val="24"/>
+          <w:szCs w:val="24"/>
+          <w:rtl/>
+        </w:rPr>
+        <w:t xml:space="preserve"> פקודות, לא כולל אתחול ו</w:t>
       </w:r>
       <w:r>
         <w:rPr>
@@ -1544,7 +1548,739 @@
           <w:szCs w:val="24"/>
           <w:rtl/>
         </w:rPr>
-        <w:t>. בהנחה של פקודה לוקחת מחזור שעון אחד, החישוב יתבצע תוך 12 מחזורי שעון.</w:t>
+        <w:t>. בהנחה ש</w:t>
+      </w:r>
+      <w:r>
+        <w:rPr>
+          <w:rFonts w:hint="cs"/>
+          <w:sz w:val="24"/>
+          <w:szCs w:val="24"/>
+          <w:rtl/>
+        </w:rPr>
+        <w:t xml:space="preserve">פקודה לוקחת מחזור שעון אחד, החישוב יתבצע תוך </w:t>
+      </w:r>
+      <w:r>
+        <w:rPr>
+          <w:rFonts w:hint="cs"/>
+          <w:sz w:val="24"/>
+          <w:szCs w:val="24"/>
+          <w:rtl/>
+        </w:rPr>
+        <w:t>11</w:t>
+      </w:r>
+      <w:r>
+        <w:rPr>
+          <w:rFonts w:hint="cs"/>
+          <w:sz w:val="24"/>
+          <w:szCs w:val="24"/>
+          <w:rtl/>
+        </w:rPr>
+        <w:t xml:space="preserve"> מחזורי שעון.</w:t>
+      </w:r>
+    </w:p>
+    <w:p>
+      <w:pPr>
+        <w:bidi/>
+        <w:rPr>
+          <w:sz w:val="24"/>
+          <w:szCs w:val="24"/>
+          <w:rtl/>
+        </w:rPr>
+      </w:pPr>
+    </w:p>
+    <w:p>
+      <w:pPr>
+        <w:bidi/>
+        <w:rPr>
+          <w:sz w:val="24"/>
+          <w:szCs w:val="24"/>
+          <w:rtl/>
+        </w:rPr>
+      </w:pPr>
+    </w:p>
+    <w:p>
+      <w:pPr>
+        <w:bidi/>
+        <w:rPr>
+          <w:sz w:val="24"/>
+          <w:szCs w:val="24"/>
+          <w:rtl/>
+        </w:rPr>
+      </w:pPr>
+    </w:p>
+    <w:p>
+      <w:pPr>
+        <w:bidi/>
+        <w:rPr>
+          <w:sz w:val="24"/>
+          <w:szCs w:val="24"/>
+          <w:rtl/>
+        </w:rPr>
+      </w:pPr>
+    </w:p>
+    <w:p>
+      <w:pPr>
+        <w:bidi/>
+        <w:rPr>
+          <w:sz w:val="24"/>
+          <w:szCs w:val="24"/>
+          <w:rtl/>
+        </w:rPr>
+      </w:pPr>
+    </w:p>
+    <w:p>
+      <w:pPr>
+        <w:bidi/>
+        <w:rPr>
+          <w:sz w:val="24"/>
+          <w:szCs w:val="24"/>
+          <w:rtl/>
+        </w:rPr>
+      </w:pPr>
+    </w:p>
+    <w:p>
+      <w:pPr>
+        <w:tabs>
+          <w:tab w:val="left" w:pos="2400"/>
+        </w:tabs>
+        <w:bidi/>
+        <w:rPr>
+          <w:sz w:val="24"/>
+          <w:szCs w:val="24"/>
+          <w:rtl/>
+        </w:rPr>
+      </w:pPr>
+      <w:r>
+        <w:rPr>
+          <w:sz w:val="24"/>
+          <w:szCs w:val="24"/>
+          <w:rtl/>
+        </w:rPr>
+        <w:tab/>
+      </w:r>
+    </w:p>
+    <w:p>
+      <w:pPr>
+        <w:tabs>
+          <w:tab w:val="left" w:pos="2400"/>
+        </w:tabs>
+        <w:bidi/>
+        <w:rPr>
+          <w:sz w:val="24"/>
+          <w:szCs w:val="24"/>
+          <w:rtl/>
+        </w:rPr>
+      </w:pPr>
+      <w:r>
+        <w:rPr>
+          <w:noProof/>
+        </w:rPr>
+        <w:lastRenderedPageBreak/>
+        <w:drawing>
+          <wp:anchor distT="0" distB="0" distL="114300" distR="114300" simplePos="0" relativeHeight="251659264" behindDoc="0" locked="0" layoutInCell="1" allowOverlap="1" wp14:anchorId="294BFF75" wp14:editId="3A99259B">
+            <wp:simplePos x="0" y="0"/>
+            <wp:positionH relativeFrom="margin">
+              <wp:posOffset>-648335</wp:posOffset>
+            </wp:positionH>
+            <wp:positionV relativeFrom="paragraph">
+              <wp:posOffset>295275</wp:posOffset>
+            </wp:positionV>
+            <wp:extent cx="7248525" cy="4371975"/>
+            <wp:effectExtent l="0" t="0" r="9525" b="9525"/>
+            <wp:wrapSquare wrapText="bothSides"/>
+            <wp:docPr id="6" name="תמונה 6"/>
+            <wp:cNvGraphicFramePr>
+              <a:graphicFrameLocks xmlns:a="http://schemas.openxmlformats.org/drawingml/2006/main" noChangeAspect="1"/>
+            </wp:cNvGraphicFramePr>
+            <a:graphic xmlns:a="http://schemas.openxmlformats.org/drawingml/2006/main">
+              <a:graphicData uri="http://schemas.openxmlformats.org/drawingml/2006/picture">
+                <pic:pic xmlns:pic="http://schemas.openxmlformats.org/drawingml/2006/picture">
+                  <pic:nvPicPr>
+                    <pic:cNvPr id="1" name=""/>
+                    <pic:cNvPicPr/>
+                  </pic:nvPicPr>
+                  <pic:blipFill>
+                    <a:blip r:embed="rId10">
+                      <a:extLst>
+                        <a:ext uri="{28A0092B-C50C-407E-A947-70E740481C1C}">
+                          <a14:useLocalDpi xmlns:a14="http://schemas.microsoft.com/office/drawing/2010/main" val="0"/>
+                        </a:ext>
+                      </a:extLst>
+                    </a:blip>
+                    <a:stretch>
+                      <a:fillRect/>
+                    </a:stretch>
+                  </pic:blipFill>
+                  <pic:spPr>
+                    <a:xfrm>
+                      <a:off x="0" y="0"/>
+                      <a:ext cx="7248525" cy="4371975"/>
+                    </a:xfrm>
+                    <a:prstGeom prst="rect">
+                      <a:avLst/>
+                    </a:prstGeom>
+                  </pic:spPr>
+                </pic:pic>
+              </a:graphicData>
+            </a:graphic>
+            <wp14:sizeRelH relativeFrom="page">
+              <wp14:pctWidth>0</wp14:pctWidth>
+            </wp14:sizeRelH>
+            <wp14:sizeRelV relativeFrom="page">
+              <wp14:pctHeight>0</wp14:pctHeight>
+            </wp14:sizeRelV>
+          </wp:anchor>
+        </w:drawing>
+      </w:r>
+    </w:p>
+    <w:p>
+      <w:pPr>
+        <w:tabs>
+          <w:tab w:val="left" w:pos="2400"/>
+        </w:tabs>
+        <w:bidi/>
+        <w:rPr>
+          <w:sz w:val="24"/>
+          <w:szCs w:val="24"/>
+        </w:rPr>
+      </w:pPr>
+      <w:r>
+        <w:rPr>
+          <w:rFonts w:hint="cs"/>
+          <w:sz w:val="24"/>
+          <w:szCs w:val="24"/>
+          <w:rtl/>
+        </w:rPr>
+        <w:t>2.5</w:t>
+      </w:r>
+    </w:p>
+    <w:p>
+      <w:pPr>
+        <w:tabs>
+          <w:tab w:val="left" w:pos="2400"/>
+        </w:tabs>
+        <w:bidi/>
+        <w:rPr>
+          <w:sz w:val="24"/>
+          <w:szCs w:val="24"/>
+          <w:rtl/>
+        </w:rPr>
+      </w:pPr>
+      <w:r>
+        <w:rPr>
+          <w:rFonts w:hint="cs"/>
+          <w:sz w:val="24"/>
+          <w:szCs w:val="24"/>
+          <w:rtl/>
+        </w:rPr>
+        <w:t xml:space="preserve">הגרסה המעודכנת של הקוד בודקת בתחילת התוכנית האם הבית העליון של </w:t>
+      </w:r>
+      <w:r>
+        <w:rPr>
+          <w:sz w:val="24"/>
+          <w:szCs w:val="24"/>
+        </w:rPr>
+        <w:t>b</w:t>
+      </w:r>
+      <w:r>
+        <w:rPr>
+          <w:rFonts w:hint="cs"/>
+          <w:sz w:val="24"/>
+          <w:szCs w:val="24"/>
+          <w:rtl/>
+        </w:rPr>
+        <w:t xml:space="preserve"> מאופס. במקרה וכן, ניתן לבצע כפל </w:t>
+      </w:r>
+      <w:r>
+        <w:rPr>
+          <w:sz w:val="24"/>
+          <w:szCs w:val="24"/>
+        </w:rPr>
+        <w:t>16x8</w:t>
+      </w:r>
+      <w:r>
+        <w:rPr>
+          <w:rFonts w:hint="cs"/>
+          <w:sz w:val="24"/>
+          <w:szCs w:val="24"/>
+          <w:rtl/>
+        </w:rPr>
+        <w:t xml:space="preserve"> רגיל באמצעות </w:t>
+      </w:r>
+      <w:proofErr w:type="spellStart"/>
+      <w:r>
+        <w:rPr>
+          <w:sz w:val="24"/>
+          <w:szCs w:val="24"/>
+        </w:rPr>
+        <w:t>mul</w:t>
+      </w:r>
+      <w:proofErr w:type="spellEnd"/>
+      <w:r>
+        <w:rPr>
+          <w:rFonts w:hint="cs"/>
+          <w:sz w:val="24"/>
+          <w:szCs w:val="24"/>
+          <w:rtl/>
+        </w:rPr>
+        <w:t>, שכן אפקטיבית ל</w:t>
+      </w:r>
+      <w:r>
+        <w:rPr>
+          <w:sz w:val="24"/>
+          <w:szCs w:val="24"/>
+        </w:rPr>
+        <w:t>b</w:t>
+      </w:r>
+      <w:r>
+        <w:rPr>
+          <w:rFonts w:hint="cs"/>
+          <w:sz w:val="24"/>
+          <w:szCs w:val="24"/>
+          <w:rtl/>
+        </w:rPr>
+        <w:t xml:space="preserve"> יש רק 8 ביטים משמעותיים.</w:t>
+      </w:r>
+      <w:r>
+        <w:rPr>
+          <w:sz w:val="24"/>
+          <w:szCs w:val="24"/>
+          <w:rtl/>
+        </w:rPr>
+        <w:br/>
+      </w:r>
+      <w:r>
+        <w:rPr>
+          <w:rFonts w:hint="cs"/>
+          <w:sz w:val="24"/>
+          <w:szCs w:val="24"/>
+          <w:rtl/>
+        </w:rPr>
+        <w:t>אחרת, מתב</w:t>
+      </w:r>
+      <w:r>
+        <w:rPr>
+          <w:rFonts w:hint="cs"/>
+          <w:sz w:val="24"/>
+          <w:szCs w:val="24"/>
+          <w:rtl/>
+        </w:rPr>
+        <w:t>צע הכפל כמו בסעיף הקודם</w:t>
+      </w:r>
+      <w:r>
+        <w:rPr>
+          <w:rFonts w:hint="cs"/>
+          <w:sz w:val="24"/>
+          <w:szCs w:val="24"/>
+          <w:rtl/>
+        </w:rPr>
+        <w:t xml:space="preserve"> </w:t>
+      </w:r>
+      <w:r>
+        <w:rPr>
+          <w:sz w:val="24"/>
+          <w:szCs w:val="24"/>
+          <w:rtl/>
+        </w:rPr>
+        <w:t>–</w:t>
+      </w:r>
+      <w:r>
+        <w:rPr>
+          <w:rFonts w:hint="cs"/>
+          <w:sz w:val="24"/>
+          <w:szCs w:val="24"/>
+          <w:rtl/>
+        </w:rPr>
+        <w:t xml:space="preserve"> קודם כופלים את הבית התחתון של </w:t>
+      </w:r>
+      <w:r>
+        <w:rPr>
+          <w:sz w:val="24"/>
+          <w:szCs w:val="24"/>
+        </w:rPr>
+        <w:t>a</w:t>
+      </w:r>
+      <w:r>
+        <w:rPr>
+          <w:rFonts w:hint="cs"/>
+          <w:sz w:val="24"/>
+          <w:szCs w:val="24"/>
+          <w:rtl/>
+        </w:rPr>
+        <w:t xml:space="preserve"> ב</w:t>
+      </w:r>
+      <w:r>
+        <w:rPr>
+          <w:sz w:val="24"/>
+          <w:szCs w:val="24"/>
+        </w:rPr>
+        <w:t>b</w:t>
+      </w:r>
+      <w:r>
+        <w:rPr>
+          <w:rFonts w:hint="cs"/>
+          <w:sz w:val="24"/>
+          <w:szCs w:val="24"/>
+          <w:rtl/>
+        </w:rPr>
+        <w:t xml:space="preserve">, ולאחר מכן מבודדים את הבית העליון של </w:t>
+      </w:r>
+      <w:r>
+        <w:rPr>
+          <w:sz w:val="24"/>
+          <w:szCs w:val="24"/>
+        </w:rPr>
+        <w:t>a</w:t>
+      </w:r>
+      <w:r>
+        <w:rPr>
+          <w:rFonts w:hint="cs"/>
+          <w:sz w:val="24"/>
+          <w:szCs w:val="24"/>
+          <w:rtl/>
+        </w:rPr>
+        <w:t xml:space="preserve">. כעת בודקים האם הבית העליון של </w:t>
+      </w:r>
+      <w:r>
+        <w:rPr>
+          <w:sz w:val="24"/>
+          <w:szCs w:val="24"/>
+        </w:rPr>
+        <w:t>a</w:t>
+      </w:r>
+      <w:r>
+        <w:rPr>
+          <w:rFonts w:hint="cs"/>
+          <w:sz w:val="24"/>
+          <w:szCs w:val="24"/>
+          <w:rtl/>
+        </w:rPr>
+        <w:t xml:space="preserve"> מאופס. במקרה וכן, ניתן לדלג לסוף, שכן כפל הבית העליון של </w:t>
+      </w:r>
+      <w:r>
+        <w:rPr>
+          <w:sz w:val="24"/>
+          <w:szCs w:val="24"/>
+        </w:rPr>
+        <w:t>a</w:t>
+      </w:r>
+      <w:r>
+        <w:rPr>
+          <w:rFonts w:hint="cs"/>
+          <w:sz w:val="24"/>
+          <w:szCs w:val="24"/>
+          <w:rtl/>
+        </w:rPr>
+        <w:t xml:space="preserve"> ב</w:t>
+      </w:r>
+      <w:r>
+        <w:rPr>
+          <w:sz w:val="24"/>
+          <w:szCs w:val="24"/>
+        </w:rPr>
+        <w:t>b</w:t>
+      </w:r>
+      <w:r>
+        <w:rPr>
+          <w:rFonts w:hint="cs"/>
+          <w:sz w:val="24"/>
+          <w:szCs w:val="24"/>
+          <w:rtl/>
+        </w:rPr>
+        <w:t xml:space="preserve"> יהיה שווה ל-0</w:t>
+      </w:r>
+      <w:r>
+        <w:rPr>
+          <w:rFonts w:hint="cs"/>
+          <w:sz w:val="24"/>
+          <w:szCs w:val="24"/>
+          <w:rtl/>
+        </w:rPr>
+        <w:t>.</w:t>
+      </w:r>
+    </w:p>
+    <w:p>
+      <w:pPr>
+        <w:tabs>
+          <w:tab w:val="left" w:pos="2400"/>
+        </w:tabs>
+        <w:bidi/>
+        <w:rPr>
+          <w:rFonts w:hint="cs"/>
+          <w:sz w:val="24"/>
+          <w:szCs w:val="24"/>
+          <w:rtl/>
+        </w:rPr>
+      </w:pPr>
+      <w:r>
+        <w:rPr>
+          <w:rFonts w:hint="cs"/>
+          <w:sz w:val="24"/>
+          <w:szCs w:val="24"/>
+          <w:rtl/>
+        </w:rPr>
+        <w:t>נבדוק את ההשפעות על זמן הריצה:</w:t>
+      </w:r>
+    </w:p>
+    <w:p>
+      <w:pPr>
+        <w:pStyle w:val="a3"/>
+        <w:numPr>
+          <w:ilvl w:val="0"/>
+          <w:numId w:val="3"/>
+        </w:numPr>
+        <w:tabs>
+          <w:tab w:val="left" w:pos="2400"/>
+        </w:tabs>
+        <w:bidi/>
+        <w:rPr>
+          <w:rFonts w:hint="cs"/>
+          <w:sz w:val="24"/>
+          <w:szCs w:val="24"/>
+        </w:rPr>
+      </w:pPr>
+      <w:r>
+        <w:rPr>
+          <w:rFonts w:hint="cs"/>
+          <w:sz w:val="24"/>
+          <w:szCs w:val="24"/>
+          <w:rtl/>
+        </w:rPr>
+        <w:t xml:space="preserve">כאשר הבית העליון של </w:t>
+      </w:r>
+      <w:r>
+        <w:rPr>
+          <w:sz w:val="24"/>
+          <w:szCs w:val="24"/>
+        </w:rPr>
+        <w:t>b</w:t>
+      </w:r>
+      <w:r>
+        <w:rPr>
+          <w:rFonts w:hint="cs"/>
+          <w:sz w:val="24"/>
+          <w:szCs w:val="24"/>
+          <w:rtl/>
+        </w:rPr>
+        <w:t xml:space="preserve"> מאופס: ללא תלות בערך של </w:t>
+      </w:r>
+      <w:r>
+        <w:rPr>
+          <w:sz w:val="24"/>
+          <w:szCs w:val="24"/>
+        </w:rPr>
+        <w:t>, a</w:t>
+      </w:r>
+      <w:r>
+        <w:rPr>
+          <w:rFonts w:hint="cs"/>
+          <w:sz w:val="24"/>
+          <w:szCs w:val="24"/>
+          <w:rtl/>
+        </w:rPr>
+        <w:t xml:space="preserve"> מבצעים 7 פקודות, כלומר זמן הריצה הוא 7 מחזורי שעון </w:t>
+      </w:r>
+      <w:r>
+        <w:rPr>
+          <w:sz w:val="24"/>
+          <w:szCs w:val="24"/>
+          <w:rtl/>
+        </w:rPr>
+        <w:t>–</w:t>
+      </w:r>
+      <w:r>
+        <w:rPr>
+          <w:rFonts w:hint="cs"/>
+          <w:sz w:val="24"/>
+          <w:szCs w:val="24"/>
+          <w:rtl/>
+        </w:rPr>
+        <w:t xml:space="preserve"> 4 פחות מזמן הריצה בסעיף הקודם.</w:t>
+      </w:r>
+    </w:p>
+    <w:p>
+      <w:pPr>
+        <w:pStyle w:val="a3"/>
+        <w:numPr>
+          <w:ilvl w:val="0"/>
+          <w:numId w:val="3"/>
+        </w:numPr>
+        <w:tabs>
+          <w:tab w:val="left" w:pos="2400"/>
+        </w:tabs>
+        <w:bidi/>
+        <w:rPr>
+          <w:rFonts w:hint="cs"/>
+          <w:sz w:val="24"/>
+          <w:szCs w:val="24"/>
+        </w:rPr>
+      </w:pPr>
+      <w:r>
+        <w:rPr>
+          <w:rFonts w:hint="cs"/>
+          <w:sz w:val="24"/>
+          <w:szCs w:val="24"/>
+          <w:rtl/>
+        </w:rPr>
+        <w:t xml:space="preserve">כאשר הבית העליון של </w:t>
+      </w:r>
+      <w:r>
+        <w:rPr>
+          <w:sz w:val="24"/>
+          <w:szCs w:val="24"/>
+        </w:rPr>
+        <w:t>b</w:t>
+      </w:r>
+      <w:r>
+        <w:rPr>
+          <w:rFonts w:hint="cs"/>
+          <w:sz w:val="24"/>
+          <w:szCs w:val="24"/>
+          <w:rtl/>
+        </w:rPr>
+        <w:t xml:space="preserve"> לא מאופס אבל הבית העליון של </w:t>
+      </w:r>
+      <w:r>
+        <w:rPr>
+          <w:sz w:val="24"/>
+          <w:szCs w:val="24"/>
+        </w:rPr>
+        <w:t>a</w:t>
+      </w:r>
+      <w:r>
+        <w:rPr>
+          <w:rFonts w:hint="cs"/>
+          <w:sz w:val="24"/>
+          <w:szCs w:val="24"/>
+          <w:rtl/>
+        </w:rPr>
+        <w:t xml:space="preserve"> מאופס: מבצעים 9 פקודות, כלומר זמן הריצה הוא 9 מחזורי שעון </w:t>
+      </w:r>
+      <w:r>
+        <w:rPr>
+          <w:sz w:val="24"/>
+          <w:szCs w:val="24"/>
+          <w:rtl/>
+        </w:rPr>
+        <w:t>–</w:t>
+      </w:r>
+      <w:r>
+        <w:rPr>
+          <w:rFonts w:hint="cs"/>
+          <w:sz w:val="24"/>
+          <w:szCs w:val="24"/>
+          <w:rtl/>
+        </w:rPr>
+        <w:t xml:space="preserve"> 2 פחות מזמן הריצה בסעיף הקודם.</w:t>
+      </w:r>
+    </w:p>
+    <w:p>
+      <w:pPr>
+        <w:pStyle w:val="a3"/>
+        <w:numPr>
+          <w:ilvl w:val="0"/>
+          <w:numId w:val="3"/>
+        </w:numPr>
+        <w:tabs>
+          <w:tab w:val="left" w:pos="2400"/>
+        </w:tabs>
+        <w:bidi/>
+        <w:rPr>
+          <w:sz w:val="24"/>
+          <w:szCs w:val="24"/>
+          <w:rtl/>
+        </w:rPr>
+      </w:pPr>
+      <w:r>
+        <w:rPr>
+          <w:rFonts w:hint="cs"/>
+          <w:sz w:val="24"/>
+          <w:szCs w:val="24"/>
+          <w:rtl/>
+        </w:rPr>
+        <w:t xml:space="preserve">כאשר הבתים העליונים של </w:t>
+      </w:r>
+      <w:r>
+        <w:rPr>
+          <w:sz w:val="24"/>
+          <w:szCs w:val="24"/>
+        </w:rPr>
+        <w:t>a</w:t>
+      </w:r>
+      <w:r>
+        <w:rPr>
+          <w:rFonts w:hint="cs"/>
+          <w:sz w:val="24"/>
+          <w:szCs w:val="24"/>
+          <w:rtl/>
+        </w:rPr>
+        <w:t xml:space="preserve"> ו </w:t>
+      </w:r>
+      <w:r>
+        <w:rPr>
+          <w:sz w:val="24"/>
+          <w:szCs w:val="24"/>
+        </w:rPr>
+        <w:t>b</w:t>
+      </w:r>
+      <w:r>
+        <w:rPr>
+          <w:rFonts w:hint="cs"/>
+          <w:sz w:val="24"/>
+          <w:szCs w:val="24"/>
+          <w:rtl/>
+        </w:rPr>
+        <w:t xml:space="preserve"> שניהם לא מאופסים: מ</w:t>
+      </w:r>
+      <w:r>
+        <w:rPr>
+          <w:rFonts w:hint="cs"/>
+          <w:sz w:val="24"/>
+          <w:szCs w:val="24"/>
+          <w:rtl/>
+        </w:rPr>
+        <w:t xml:space="preserve">בצעים 14 פקודות, כלומר זמן הריצה הוא 14 מחזורי שעון </w:t>
+      </w:r>
+      <w:r>
+        <w:rPr>
+          <w:sz w:val="24"/>
+          <w:szCs w:val="24"/>
+          <w:rtl/>
+        </w:rPr>
+        <w:t>–</w:t>
+      </w:r>
+      <w:r>
+        <w:rPr>
+          <w:rFonts w:hint="cs"/>
+          <w:sz w:val="24"/>
+          <w:szCs w:val="24"/>
+          <w:rtl/>
+        </w:rPr>
+        <w:t xml:space="preserve"> 3 יותר מזמן הריצה בסעיף הקודם.</w:t>
+      </w:r>
+    </w:p>
+    <w:p>
+      <w:pPr>
+        <w:jc w:val="right"/>
+        <w:rPr>
+          <w:rFonts w:hint="cs"/>
+          <w:b/>
+          <w:bCs/>
+          <w:sz w:val="72"/>
+          <w:szCs w:val="72"/>
+          <w:rtl/>
+        </w:rPr>
+      </w:pPr>
+      <w:r>
+        <w:rPr>
+          <w:rFonts w:hint="cs"/>
+          <w:b/>
+          <w:bCs/>
+          <w:sz w:val="72"/>
+          <w:szCs w:val="72"/>
+          <w:rtl/>
+        </w:rPr>
+        <w:t>להחליט אם השינוי משתלם</w:t>
       </w:r>
       <w:bookmarkStart w:id="0" w:name="_GoBack"/>
       <w:bookmarkEnd w:id="0"/>
@@ -1557,6 +2293,409 @@
     </w:sectPr>
   </w:body>
 </w:document>
+</file>
+
+<file path=word/endnotes.xml><?xml version="1.0" encoding="utf-8"?>
+<w:endnotes xmlns:wpc="http://schemas.microsoft.com/office/word/2010/wordprocessingCanvas" xmlns:cx="http://schemas.microsoft.com/office/drawing/2014/chartex" xmlns:mc="http://schemas.openxmlformats.org/markup-compatibility/2006" xmlns:o="urn:schemas-microsoft-com:office:office" xmlns:r="http://schemas.openxmlformats.org/officeDocument/2006/relationships" xmlns:m="http://schemas.openxmlformats.org/officeDocument/2006/math" xmlns:v="urn:schemas-microsoft-com:vml" xmlns:wp14="http://schemas.microsoft.com/office/word/2010/wordprocessingDrawing" xmlns:wp="http://schemas.openxmlformats.org/drawingml/2006/wordprocessingDrawing" xmlns:w10="urn:schemas-microsoft-com:office:word" xmlns:w="http://schemas.openxmlformats.org/wordprocessingml/2006/main" xmlns:w14="http://schemas.microsoft.com/office/word/2010/wordml" xmlns:w15="http://schemas.microsoft.com/office/word/2012/wordml" xmlns:w16se="http://schemas.microsoft.com/office/word/2015/wordml/symex" xmlns:wpg="http://schemas.microsoft.com/office/word/2010/wordprocessingGroup" xmlns:wpi="http://schemas.microsoft.com/office/word/2010/wordprocessingInk" xmlns:wne="http://schemas.microsoft.com/office/word/2006/wordml" xmlns:wps="http://schemas.microsoft.com/office/word/2010/wordprocessingShape" mc:Ignorable="w14 w15 w16se wp14">
+  <w:endnote w:type="separator" w:id="-1">
+    <w:p>
+      <w:pPr>
+        <w:spacing w:after="0" w:line="240" w:lineRule="auto"/>
+      </w:pPr>
+      <w:r>
+        <w:separator/>
+      </w:r>
+    </w:p>
+  </w:endnote>
+  <w:endnote w:type="continuationSeparator" w:id="0">
+    <w:p>
+      <w:pPr>
+        <w:spacing w:after="0" w:line="240" w:lineRule="auto"/>
+      </w:pPr>
+      <w:r>
+        <w:continuationSeparator/>
+      </w:r>
+    </w:p>
+  </w:endnote>
+</w:endnotes>
+</file>
+
+<file path=word/footnotes.xml><?xml version="1.0" encoding="utf-8"?>
+<w:footnotes xmlns:wpc="http://schemas.microsoft.com/office/word/2010/wordprocessingCanvas" xmlns:cx="http://schemas.microsoft.com/office/drawing/2014/chartex" xmlns:mc="http://schemas.openxmlformats.org/markup-compatibility/2006" xmlns:o="urn:schemas-microsoft-com:office:office" xmlns:r="http://schemas.openxmlformats.org/officeDocument/2006/relationships" xmlns:m="http://schemas.openxmlformats.org/officeDocument/2006/math" xmlns:v="urn:schemas-microsoft-com:vml" xmlns:wp14="http://schemas.microsoft.com/office/word/2010/wordprocessingDrawing" xmlns:wp="http://schemas.openxmlformats.org/drawingml/2006/wordprocessingDrawing" xmlns:w10="urn:schemas-microsoft-com:office:word" xmlns:w="http://schemas.openxmlformats.org/wordprocessingml/2006/main" xmlns:w14="http://schemas.microsoft.com/office/word/2010/wordml" xmlns:w15="http://schemas.microsoft.com/office/word/2012/wordml" xmlns:w16se="http://schemas.microsoft.com/office/word/2015/wordml/symex" xmlns:wpg="http://schemas.microsoft.com/office/word/2010/wordprocessingGroup" xmlns:wpi="http://schemas.microsoft.com/office/word/2010/wordprocessingInk" xmlns:wne="http://schemas.microsoft.com/office/word/2006/wordml" xmlns:wps="http://schemas.microsoft.com/office/word/2010/wordprocessingShape" mc:Ignorable="w14 w15 w16se wp14">
+  <w:footnote w:type="separator" w:id="-1">
+    <w:p>
+      <w:pPr>
+        <w:spacing w:after="0" w:line="240" w:lineRule="auto"/>
+      </w:pPr>
+      <w:r>
+        <w:separator/>
+      </w:r>
+    </w:p>
+  </w:footnote>
+  <w:footnote w:type="continuationSeparator" w:id="0">
+    <w:p>
+      <w:pPr>
+        <w:spacing w:after="0" w:line="240" w:lineRule="auto"/>
+      </w:pPr>
+      <w:r>
+        <w:continuationSeparator/>
+      </w:r>
+    </w:p>
+  </w:footnote>
+</w:footnotes>
+</file>
+
+<file path=word/numbering.xml><?xml version="1.0" encoding="utf-8"?>
+<w:numbering xmlns:wpc="http://schemas.microsoft.com/office/word/2010/wordprocessingCanvas" xmlns:cx="http://schemas.microsoft.com/office/drawing/2014/chartex" xmlns:mc="http://schemas.openxmlformats.org/markup-compatibility/2006" xmlns:o="urn:schemas-microsoft-com:office:office" xmlns:r="http://schemas.openxmlformats.org/officeDocument/2006/relationships" xmlns:m="http://schemas.openxmlformats.org/officeDocument/2006/math" xmlns:v="urn:schemas-microsoft-com:vml" xmlns:wp14="http://schemas.microsoft.com/office/word/2010/wordprocessingDrawing" xmlns:wp="http://schemas.openxmlformats.org/drawingml/2006/wordprocessingDrawing" xmlns:w10="urn:schemas-microsoft-com:office:word" xmlns:w="http://schemas.openxmlformats.org/wordprocessingml/2006/main" xmlns:w14="http://schemas.microsoft.com/office/word/2010/wordml" xmlns:w15="http://schemas.microsoft.com/office/word/2012/wordml" xmlns:w16se="http://schemas.microsoft.com/office/word/2015/wordml/symex" xmlns:wpg="http://schemas.microsoft.com/office/word/2010/wordprocessingGroup" xmlns:wpi="http://schemas.microsoft.com/office/word/2010/wordprocessingInk" xmlns:wne="http://schemas.microsoft.com/office/word/2006/wordml" xmlns:wps="http://schemas.microsoft.com/office/word/2010/wordprocessingShape" mc:Ignorable="w14 w15 w16se wp14">
+  <w:abstractNum w:abstractNumId="0" w15:restartNumberingAfterBreak="0">
+    <w:nsid w:val="15811B2E"/>
+    <w:multiLevelType w:val="hybridMultilevel"/>
+    <w:tmpl w:val="E05E07CE"/>
+    <w:lvl w:ilvl="0" w:tplc="04090001">
+      <w:start w:val="1"/>
+      <w:numFmt w:val="bullet"/>
+      <w:lvlText w:val=""/>
+      <w:lvlJc w:val="left"/>
+      <w:pPr>
+        <w:ind w:left="720" w:hanging="360"/>
+      </w:pPr>
+      <w:rPr>
+        <w:rFonts w:ascii="Symbol" w:hAnsi="Symbol" w:hint="default"/>
+      </w:rPr>
+    </w:lvl>
+    <w:lvl w:ilvl="1" w:tplc="04090003" w:tentative="1">
+      <w:start w:val="1"/>
+      <w:numFmt w:val="bullet"/>
+      <w:lvlText w:val="o"/>
+      <w:lvlJc w:val="left"/>
+      <w:pPr>
+        <w:ind w:left="1440" w:hanging="360"/>
+      </w:pPr>
+      <w:rPr>
+        <w:rFonts w:ascii="Courier New" w:hAnsi="Courier New" w:cs="Courier New" w:hint="default"/>
+      </w:rPr>
+    </w:lvl>
+    <w:lvl w:ilvl="2" w:tplc="04090005" w:tentative="1">
+      <w:start w:val="1"/>
+      <w:numFmt w:val="bullet"/>
+      <w:lvlText w:val=""/>
+      <w:lvlJc w:val="left"/>
+      <w:pPr>
+        <w:ind w:left="2160" w:hanging="360"/>
+      </w:pPr>
+      <w:rPr>
+        <w:rFonts w:ascii="Wingdings" w:hAnsi="Wingdings" w:hint="default"/>
+      </w:rPr>
+    </w:lvl>
+    <w:lvl w:ilvl="3" w:tplc="04090001" w:tentative="1">
+      <w:start w:val="1"/>
+      <w:numFmt w:val="bullet"/>
+      <w:lvlText w:val=""/>
+      <w:lvlJc w:val="left"/>
+      <w:pPr>
+        <w:ind w:left="2880" w:hanging="360"/>
+      </w:pPr>
+      <w:rPr>
+        <w:rFonts w:ascii="Symbol" w:hAnsi="Symbol" w:hint="default"/>
+      </w:rPr>
+    </w:lvl>
+    <w:lvl w:ilvl="4" w:tplc="04090003" w:tentative="1">
+      <w:start w:val="1"/>
+      <w:numFmt w:val="bullet"/>
+      <w:lvlText w:val="o"/>
+      <w:lvlJc w:val="left"/>
+      <w:pPr>
+        <w:ind w:left="3600" w:hanging="360"/>
+      </w:pPr>
+      <w:rPr>
+        <w:rFonts w:ascii="Courier New" w:hAnsi="Courier New" w:cs="Courier New" w:hint="default"/>
+      </w:rPr>
+    </w:lvl>
+    <w:lvl w:ilvl="5" w:tplc="04090005" w:tentative="1">
+      <w:start w:val="1"/>
+      <w:numFmt w:val="bullet"/>
+      <w:lvlText w:val=""/>
+      <w:lvlJc w:val="left"/>
+      <w:pPr>
+        <w:ind w:left="4320" w:hanging="360"/>
+      </w:pPr>
+      <w:rPr>
+        <w:rFonts w:ascii="Wingdings" w:hAnsi="Wingdings" w:hint="default"/>
+      </w:rPr>
+    </w:lvl>
+    <w:lvl w:ilvl="6" w:tplc="04090001" w:tentative="1">
+      <w:start w:val="1"/>
+      <w:numFmt w:val="bullet"/>
+      <w:lvlText w:val=""/>
+      <w:lvlJc w:val="left"/>
+      <w:pPr>
+        <w:ind w:left="5040" w:hanging="360"/>
+      </w:pPr>
+      <w:rPr>
+        <w:rFonts w:ascii="Symbol" w:hAnsi="Symbol" w:hint="default"/>
+      </w:rPr>
+    </w:lvl>
+    <w:lvl w:ilvl="7" w:tplc="04090003" w:tentative="1">
+      <w:start w:val="1"/>
+      <w:numFmt w:val="bullet"/>
+      <w:lvlText w:val="o"/>
+      <w:lvlJc w:val="left"/>
+      <w:pPr>
+        <w:ind w:left="5760" w:hanging="360"/>
+      </w:pPr>
+      <w:rPr>
+        <w:rFonts w:ascii="Courier New" w:hAnsi="Courier New" w:cs="Courier New" w:hint="default"/>
+      </w:rPr>
+    </w:lvl>
+    <w:lvl w:ilvl="8" w:tplc="04090005" w:tentative="1">
+      <w:start w:val="1"/>
+      <w:numFmt w:val="bullet"/>
+      <w:lvlText w:val=""/>
+      <w:lvlJc w:val="left"/>
+      <w:pPr>
+        <w:ind w:left="6480" w:hanging="360"/>
+      </w:pPr>
+      <w:rPr>
+        <w:rFonts w:ascii="Wingdings" w:hAnsi="Wingdings" w:hint="default"/>
+      </w:rPr>
+    </w:lvl>
+  </w:abstractNum>
+  <w:abstractNum w:abstractNumId="1" w15:restartNumberingAfterBreak="0">
+    <w:nsid w:val="32F053FD"/>
+    <w:multiLevelType w:val="hybridMultilevel"/>
+    <w:tmpl w:val="D12C0B88"/>
+    <w:lvl w:ilvl="0" w:tplc="04090001">
+      <w:start w:val="1"/>
+      <w:numFmt w:val="bullet"/>
+      <w:lvlText w:val=""/>
+      <w:lvlJc w:val="left"/>
+      <w:pPr>
+        <w:ind w:left="720" w:hanging="360"/>
+      </w:pPr>
+      <w:rPr>
+        <w:rFonts w:ascii="Symbol" w:hAnsi="Symbol" w:hint="default"/>
+      </w:rPr>
+    </w:lvl>
+    <w:lvl w:ilvl="1" w:tplc="04090003" w:tentative="1">
+      <w:start w:val="1"/>
+      <w:numFmt w:val="bullet"/>
+      <w:lvlText w:val="o"/>
+      <w:lvlJc w:val="left"/>
+      <w:pPr>
+        <w:ind w:left="1440" w:hanging="360"/>
+      </w:pPr>
+      <w:rPr>
+        <w:rFonts w:ascii="Courier New" w:hAnsi="Courier New" w:cs="Courier New" w:hint="default"/>
+      </w:rPr>
+    </w:lvl>
+    <w:lvl w:ilvl="2" w:tplc="04090005" w:tentative="1">
+      <w:start w:val="1"/>
+      <w:numFmt w:val="bullet"/>
+      <w:lvlText w:val=""/>
+      <w:lvlJc w:val="left"/>
+      <w:pPr>
+        <w:ind w:left="2160" w:hanging="360"/>
+      </w:pPr>
+      <w:rPr>
+        <w:rFonts w:ascii="Wingdings" w:hAnsi="Wingdings" w:hint="default"/>
+      </w:rPr>
+    </w:lvl>
+    <w:lvl w:ilvl="3" w:tplc="04090001" w:tentative="1">
+      <w:start w:val="1"/>
+      <w:numFmt w:val="bullet"/>
+      <w:lvlText w:val=""/>
+      <w:lvlJc w:val="left"/>
+      <w:pPr>
+        <w:ind w:left="2880" w:hanging="360"/>
+      </w:pPr>
+      <w:rPr>
+        <w:rFonts w:ascii="Symbol" w:hAnsi="Symbol" w:hint="default"/>
+      </w:rPr>
+    </w:lvl>
+    <w:lvl w:ilvl="4" w:tplc="04090003" w:tentative="1">
+      <w:start w:val="1"/>
+      <w:numFmt w:val="bullet"/>
+      <w:lvlText w:val="o"/>
+      <w:lvlJc w:val="left"/>
+      <w:pPr>
+        <w:ind w:left="3600" w:hanging="360"/>
+      </w:pPr>
+      <w:rPr>
+        <w:rFonts w:ascii="Courier New" w:hAnsi="Courier New" w:cs="Courier New" w:hint="default"/>
+      </w:rPr>
+    </w:lvl>
+    <w:lvl w:ilvl="5" w:tplc="04090005" w:tentative="1">
+      <w:start w:val="1"/>
+      <w:numFmt w:val="bullet"/>
+      <w:lvlText w:val=""/>
+      <w:lvlJc w:val="left"/>
+      <w:pPr>
+        <w:ind w:left="4320" w:hanging="360"/>
+      </w:pPr>
+      <w:rPr>
+        <w:rFonts w:ascii="Wingdings" w:hAnsi="Wingdings" w:hint="default"/>
+      </w:rPr>
+    </w:lvl>
+    <w:lvl w:ilvl="6" w:tplc="04090001" w:tentative="1">
+      <w:start w:val="1"/>
+      <w:numFmt w:val="bullet"/>
+      <w:lvlText w:val=""/>
+      <w:lvlJc w:val="left"/>
+      <w:pPr>
+        <w:ind w:left="5040" w:hanging="360"/>
+      </w:pPr>
+      <w:rPr>
+        <w:rFonts w:ascii="Symbol" w:hAnsi="Symbol" w:hint="default"/>
+      </w:rPr>
+    </w:lvl>
+    <w:lvl w:ilvl="7" w:tplc="04090003" w:tentative="1">
+      <w:start w:val="1"/>
+      <w:numFmt w:val="bullet"/>
+      <w:lvlText w:val="o"/>
+      <w:lvlJc w:val="left"/>
+      <w:pPr>
+        <w:ind w:left="5760" w:hanging="360"/>
+      </w:pPr>
+      <w:rPr>
+        <w:rFonts w:ascii="Courier New" w:hAnsi="Courier New" w:cs="Courier New" w:hint="default"/>
+      </w:rPr>
+    </w:lvl>
+    <w:lvl w:ilvl="8" w:tplc="04090005" w:tentative="1">
+      <w:start w:val="1"/>
+      <w:numFmt w:val="bullet"/>
+      <w:lvlText w:val=""/>
+      <w:lvlJc w:val="left"/>
+      <w:pPr>
+        <w:ind w:left="6480" w:hanging="360"/>
+      </w:pPr>
+      <w:rPr>
+        <w:rFonts w:ascii="Wingdings" w:hAnsi="Wingdings" w:hint="default"/>
+      </w:rPr>
+    </w:lvl>
+  </w:abstractNum>
+  <w:abstractNum w:abstractNumId="2" w15:restartNumberingAfterBreak="0">
+    <w:nsid w:val="69076F82"/>
+    <w:multiLevelType w:val="hybridMultilevel"/>
+    <w:tmpl w:val="18E8DC28"/>
+    <w:lvl w:ilvl="0" w:tplc="04090001">
+      <w:start w:val="1"/>
+      <w:numFmt w:val="bullet"/>
+      <w:lvlText w:val=""/>
+      <w:lvlJc w:val="left"/>
+      <w:pPr>
+        <w:ind w:left="720" w:hanging="360"/>
+      </w:pPr>
+      <w:rPr>
+        <w:rFonts w:ascii="Symbol" w:hAnsi="Symbol" w:hint="default"/>
+      </w:rPr>
+    </w:lvl>
+    <w:lvl w:ilvl="1" w:tplc="04090003">
+      <w:start w:val="1"/>
+      <w:numFmt w:val="bullet"/>
+      <w:lvlText w:val="o"/>
+      <w:lvlJc w:val="left"/>
+      <w:pPr>
+        <w:ind w:left="1440" w:hanging="360"/>
+      </w:pPr>
+      <w:rPr>
+        <w:rFonts w:ascii="Courier New" w:hAnsi="Courier New" w:cs="Courier New" w:hint="default"/>
+      </w:rPr>
+    </w:lvl>
+    <w:lvl w:ilvl="2" w:tplc="04090005" w:tentative="1">
+      <w:start w:val="1"/>
+      <w:numFmt w:val="bullet"/>
+      <w:lvlText w:val=""/>
+      <w:lvlJc w:val="left"/>
+      <w:pPr>
+        <w:ind w:left="2160" w:hanging="360"/>
+      </w:pPr>
+      <w:rPr>
+        <w:rFonts w:ascii="Wingdings" w:hAnsi="Wingdings" w:hint="default"/>
+      </w:rPr>
+    </w:lvl>
+    <w:lvl w:ilvl="3" w:tplc="04090001" w:tentative="1">
+      <w:start w:val="1"/>
+      <w:numFmt w:val="bullet"/>
+      <w:lvlText w:val=""/>
+      <w:lvlJc w:val="left"/>
+      <w:pPr>
+        <w:ind w:left="2880" w:hanging="360"/>
+      </w:pPr>
+      <w:rPr>
+        <w:rFonts w:ascii="Symbol" w:hAnsi="Symbol" w:hint="default"/>
+      </w:rPr>
+    </w:lvl>
+    <w:lvl w:ilvl="4" w:tplc="04090003" w:tentative="1">
+      <w:start w:val="1"/>
+      <w:numFmt w:val="bullet"/>
+      <w:lvlText w:val="o"/>
+      <w:lvlJc w:val="left"/>
+      <w:pPr>
+        <w:ind w:left="3600" w:hanging="360"/>
+      </w:pPr>
+      <w:rPr>
+        <w:rFonts w:ascii="Courier New" w:hAnsi="Courier New" w:cs="Courier New" w:hint="default"/>
+      </w:rPr>
+    </w:lvl>
+    <w:lvl w:ilvl="5" w:tplc="04090005" w:tentative="1">
+      <w:start w:val="1"/>
+      <w:numFmt w:val="bullet"/>
+      <w:lvlText w:val=""/>
+      <w:lvlJc w:val="left"/>
+      <w:pPr>
+        <w:ind w:left="4320" w:hanging="360"/>
+      </w:pPr>
+      <w:rPr>
+        <w:rFonts w:ascii="Wingdings" w:hAnsi="Wingdings" w:hint="default"/>
+      </w:rPr>
+    </w:lvl>
+    <w:lvl w:ilvl="6" w:tplc="04090001" w:tentative="1">
+      <w:start w:val="1"/>
+      <w:numFmt w:val="bullet"/>
+      <w:lvlText w:val=""/>
+      <w:lvlJc w:val="left"/>
+      <w:pPr>
+        <w:ind w:left="5040" w:hanging="360"/>
+      </w:pPr>
+      <w:rPr>
+        <w:rFonts w:ascii="Symbol" w:hAnsi="Symbol" w:hint="default"/>
+      </w:rPr>
+    </w:lvl>
+    <w:lvl w:ilvl="7" w:tplc="04090003" w:tentative="1">
+      <w:start w:val="1"/>
+      <w:numFmt w:val="bullet"/>
+      <w:lvlText w:val="o"/>
+      <w:lvlJc w:val="left"/>
+      <w:pPr>
+        <w:ind w:left="5760" w:hanging="360"/>
+      </w:pPr>
+      <w:rPr>
+        <w:rFonts w:ascii="Courier New" w:hAnsi="Courier New" w:cs="Courier New" w:hint="default"/>
+      </w:rPr>
+    </w:lvl>
+    <w:lvl w:ilvl="8" w:tplc="04090005" w:tentative="1">
+      <w:start w:val="1"/>
+      <w:numFmt w:val="bullet"/>
+      <w:lvlText w:val=""/>
+      <w:lvlJc w:val="left"/>
+      <w:pPr>
+        <w:ind w:left="6480" w:hanging="360"/>
+      </w:pPr>
+      <w:rPr>
+        <w:rFonts w:ascii="Wingdings" w:hAnsi="Wingdings" w:hint="default"/>
+      </w:rPr>
+    </w:lvl>
+  </w:abstractNum>
+  <w:num w:numId="1">
+    <w:abstractNumId w:val="2"/>
+  </w:num>
+  <w:num w:numId="2">
+    <w:abstractNumId w:val="1"/>
+  </w:num>
+  <w:num w:numId="3">
+    <w:abstractNumId w:val="0"/>
+  </w:num>
+</w:numbering>
 </file>
 
 <file path=word/styles.xml><?xml version="1.0" encoding="utf-8"?>
@@ -1980,6 +3119,61 @@
     <w:semiHidden/>
     <w:unhideWhenUsed/>
   </w:style>
+  <w:style w:type="paragraph" w:styleId="a3">
+    <w:name w:val="List Paragraph"/>
+    <w:basedOn w:val="a"/>
+    <w:uiPriority w:val="34"/>
+    <w:qFormat/>
+    <w:rsid w:val="00157916"/>
+    <w:pPr>
+      <w:ind w:left="720"/>
+      <w:contextualSpacing/>
+    </w:pPr>
+  </w:style>
+  <w:style w:type="paragraph" w:styleId="a4">
+    <w:name w:val="header"/>
+    <w:basedOn w:val="a"/>
+    <w:link w:val="a5"/>
+    <w:uiPriority w:val="99"/>
+    <w:unhideWhenUsed/>
+    <w:rsid w:val="00BE01F7"/>
+    <w:pPr>
+      <w:tabs>
+        <w:tab w:val="center" w:pos="4153"/>
+        <w:tab w:val="right" w:pos="8306"/>
+      </w:tabs>
+      <w:spacing w:after="0" w:line="240" w:lineRule="auto"/>
+    </w:pPr>
+  </w:style>
+  <w:style w:type="character" w:customStyle="1" w:styleId="a5">
+    <w:name w:val="כותרת עליונה תו"/>
+    <w:basedOn w:val="a0"/>
+    <w:link w:val="a4"/>
+    <w:uiPriority w:val="99"/>
+    <w:rsid w:val="00BE01F7"/>
+  </w:style>
+  <w:style w:type="paragraph" w:styleId="a6">
+    <w:name w:val="footer"/>
+    <w:basedOn w:val="a"/>
+    <w:link w:val="a7"/>
+    <w:uiPriority w:val="99"/>
+    <w:unhideWhenUsed/>
+    <w:rsid w:val="00BE01F7"/>
+    <w:pPr>
+      <w:tabs>
+        <w:tab w:val="center" w:pos="4153"/>
+        <w:tab w:val="right" w:pos="8306"/>
+      </w:tabs>
+      <w:spacing w:after="0" w:line="240" w:lineRule="auto"/>
+    </w:pPr>
+  </w:style>
+  <w:style w:type="character" w:customStyle="1" w:styleId="a7">
+    <w:name w:val="כותרת תחתונה תו"/>
+    <w:basedOn w:val="a0"/>
+    <w:link w:val="a6"/>
+    <w:uiPriority w:val="99"/>
+    <w:rsid w:val="00BE01F7"/>
+  </w:style>
 </w:styles>
 </file>
 

</xml_diff>